<commit_message>
заменил competition на competence
</commit_message>
<xml_diff>
--- a/docx/new_from_maket.docx
+++ b/docx/new_from_maket.docx
@@ -385,7 +385,7 @@
                 <w:highlight w:val="default"/>
                 <w:lang w:val="en-US"/>
               </w:rPr>
-              <w:t>Б1.О.14</w:t>
+              <w:t>Б1.В.05</w:t>
             </w:r>
             <w:r>
               <w:rPr>
@@ -424,7 +424,7 @@
                 <w:highlight w:val="default"/>
                 <w:lang w:val="en-US"/>
               </w:rPr>
-              <w:t>Программирование</w:t>
+              <w:t>Основы программирования</w:t>
             </w:r>
             <w:r>
               <w:rPr>
@@ -1262,7 +1262,7 @@
           </w:tcPr>
           <w:p>
             <w:r>
-              <w:t>В.П. Лебедев, доцент</w:t>
+              <w:t>Лебедев В.П., доцент</w:t>
             </w:r>
           </w:p>
         </w:tc>
@@ -1362,120 +1362,6 @@
       </w:pPr>
       <w:r/>
     </w:p>
-    <w:tbl>
-      <w:tblPr>
-        <w:tblStyle w:val="af2"/>
-        <w:tblW w:w="9889" w:type="dxa"/>
-        <w:tblBorders>
-          <w:top w:val="none" w:sz="0" w:space="0" w:color="auto"/>
-          <w:left w:val="none" w:sz="0" w:space="0" w:color="auto"/>
-          <w:bottom w:val="none" w:sz="0" w:space="0" w:color="auto"/>
-          <w:right w:val="none" w:sz="0" w:space="0" w:color="auto"/>
-          <w:insideH w:val="none" w:sz="0" w:space="0" w:color="auto"/>
-          <w:insideV w:val="none" w:sz="0" w:space="0" w:color="auto"/>
-        </w:tblBorders>
-        <w:tblLook w:val="04A0" w:firstRow="1" w:lastRow="0" w:firstColumn="1" w:lastColumn="0" w:noHBand="0" w:noVBand="1"/>
-      </w:tblPr>
-      <w:tblGrid>
-        <w:gridCol w:w="2660"/>
-        <w:gridCol w:w="5245"/>
-        <w:gridCol w:w="1984"/>
-      </w:tblGrid>
-      <w:tr>
-        <w:tc>
-          <w:tcPr>
-            <w:tcW w:w="2660" w:type="dxa"/>
-          </w:tcPr>
-          <w:p>
-            <w:r>
-              <w:rPr>
-                <w:sz w:val="28"/>
-                <w:szCs w:val="28"/>
-              </w:rPr>
-              <w:t>Разработчик</w:t>
-            </w:r>
-          </w:p>
-        </w:tc>
-        <w:tc>
-          <w:tcPr>
-            <w:tcW w:w="5245" w:type="dxa"/>
-            <w:tcBorders>
-              <w:bottom w:val="single" w:sz="4" w:space="0" w:color="7F7F7F" w:themeColor="text1" w:themeTint="80"/>
-            </w:tcBorders>
-          </w:tcPr>
-          <w:p>
-            <w:r>
-              <w:t>М.А. Сокольская, доцент</w:t>
-            </w:r>
-          </w:p>
-        </w:tc>
-        <w:tc>
-          <w:tcPr>
-            <w:tcW w:w="1984" w:type="dxa"/>
-            <w:tcBorders>
-              <w:bottom w:val="single" w:sz="4" w:space="0" w:color="7F7F7F" w:themeColor="text1" w:themeTint="80"/>
-            </w:tcBorders>
-          </w:tcPr>
-          <w:p>
-            <w:pPr>
-              <w:rPr>
-                <w:sz w:val="28"/>
-                <w:szCs w:val="28"/>
-              </w:rPr>
-            </w:pPr>
-          </w:p>
-        </w:tc>
-      </w:tr>
-      <w:tr>
-        <w:tc>
-          <w:tcPr>
-            <w:tcW w:w="2660" w:type="dxa"/>
-          </w:tcPr>
-          <w:p/>
-        </w:tc>
-        <w:tc>
-          <w:tcPr>
-            <w:tcW w:w="5245" w:type="dxa"/>
-            <w:tcBorders>
-              <w:top w:val="single" w:sz="4" w:space="0" w:color="7F7F7F" w:themeColor="text1" w:themeTint="80"/>
-            </w:tcBorders>
-          </w:tcPr>
-          <w:p>
-            <w:r>
-              <w:rPr>
-                <w:i/>
-                <w:sz w:val="24"/>
-              </w:rPr>
-              <w:t xml:space="preserve">ФИО, должность, ученая степень, звание                </w:t>
-            </w:r>
-          </w:p>
-        </w:tc>
-        <w:tc>
-          <w:tcPr>
-            <w:tcW w:w="1984" w:type="dxa"/>
-            <w:tcBorders>
-              <w:top w:val="single" w:sz="4" w:space="0" w:color="7F7F7F" w:themeColor="text1" w:themeTint="80"/>
-            </w:tcBorders>
-          </w:tcPr>
-          <w:p>
-            <w:pPr>
-              <w:rPr>
-                <w:i/>
-                <w:sz w:val="24"/>
-                <w:lang w:val="en-US"/>
-              </w:rPr>
-            </w:pPr>
-            <w:r>
-              <w:rPr>
-                <w:i/>
-                <w:sz w:val="24"/>
-              </w:rPr>
-              <w:t>подпись</w:t>
-            </w:r>
-          </w:p>
-        </w:tc>
-      </w:tr>
-    </w:tbl>
     <w:p/>
     <w:p/>
     <w:p/>
@@ -1595,7 +1481,7 @@
           <w:highlight w:val="default"/>
           <w:lang w:val="en-US"/>
         </w:rPr>
-        <w:t>Программирование</w:t>
+        <w:t>Основы программирования</w:t>
       </w:r>
       <w:r>
         <w:rPr>
@@ -1777,7 +1663,7 @@
           <w:highlight w:val="default"/>
           <w:lang w:val="en-US"/>
         </w:rPr>
-        <w:t>конспект лекций, тест, реферат</w:t>
+        <w:t>конспект лекций, глоссарий по предмету, устный опрос, практическое задание</w:t>
       </w:r>
       <w:r>
         <w:rPr>
@@ -2033,7 +1919,7 @@
           <w:highlight w:val="default"/>
           <w:lang w:val="en-US"/>
         </w:rPr>
-        <w:t>Программирование</w:t>
+        <w:t>Основы программирования</w:t>
       </w:r>
       <w:r>
         <w:rPr>
@@ -2128,7 +2014,7 @@
           <w:u w:val="single"/>
           <w:lang w:val="en-US"/>
         </w:rPr>
-        <w:t>Программирование</w:t>
+        <w:t>Основы программирования</w:t>
       </w:r>
       <w:r>
         <w:rPr>
@@ -2454,6 +2340,256 @@
                 <w:sz w:val="20"/>
               </w:rPr>
               <w:t>средства</w:t>
+            </w:r>
+          </w:p>
+        </w:tc>
+      </w:tr>
+      <w:tr>
+        <w:tc>
+          <w:tcPr>
+            <w:tcW w:type="dxa" w:w="541"/>
+            <w:vMerge w:val="restart"/>
+          </w:tcPr>
+          <w:p>
+            <w:r>
+              <w:t>1</w:t>
+            </w:r>
+          </w:p>
+        </w:tc>
+        <w:tc>
+          <w:tcPr>
+            <w:tcW w:type="dxa" w:w="1060"/>
+            <w:vMerge w:val="restart"/>
+          </w:tcPr>
+          <w:p>
+            <w:r>
+              <w:t>ПК-1</w:t>
+            </w:r>
+          </w:p>
+        </w:tc>
+        <w:tc>
+          <w:tcPr>
+            <w:tcW w:type="dxa" w:w="1914"/>
+            <w:vMerge w:val="restart"/>
+          </w:tcPr>
+          <w:p>
+            <w:r>
+              <w:t>Способность воспринимать математические, естественнонаучные, социально-экономические, инженерные знания, самостоятельно приобретать, развивать и применять их для решения задач разработки и модификации  программного обеспечения компьютерной графики и цифрового дизайна.</w:t>
+            </w:r>
+          </w:p>
+        </w:tc>
+        <w:tc>
+          <w:tcPr>
+            <w:tcW w:type="dxa" w:w="1700"/>
+          </w:tcPr>
+          <w:p>
+            <w:r>
+              <w:t>ПК-1.2</w:t>
+            </w:r>
+          </w:p>
+        </w:tc>
+        <w:tc>
+          <w:tcPr>
+            <w:tcW w:type="dxa" w:w="2834"/>
+          </w:tcPr>
+          <w:p>
+            <w:r>
+              <w:t>Уметь применять системный подход и математические методы в формализации решения прикладных задач разработки программных приложений цифрового дизайна</w:t>
+            </w:r>
+          </w:p>
+        </w:tc>
+        <w:tc>
+          <w:tcPr>
+            <w:tcW w:type="dxa" w:w="1703"/>
+          </w:tcPr>
+          <w:p>
+            <w:r>
+              <w:t>Глоссарий по предмету</w:t>
+            </w:r>
+          </w:p>
+        </w:tc>
+      </w:tr>
+      <w:tr>
+        <w:tc>
+          <w:tcPr>
+            <w:tcW w:type="dxa" w:w="541"/>
+            <w:vMerge/>
+          </w:tcPr>
+          <w:p/>
+        </w:tc>
+        <w:tc>
+          <w:tcPr>
+            <w:tcW w:type="dxa" w:w="1060"/>
+            <w:vMerge/>
+          </w:tcPr>
+          <w:p/>
+        </w:tc>
+        <w:tc>
+          <w:tcPr>
+            <w:tcW w:type="dxa" w:w="1914"/>
+            <w:vMerge/>
+          </w:tcPr>
+          <w:p/>
+        </w:tc>
+        <w:tc>
+          <w:tcPr>
+            <w:tcW w:type="dxa" w:w="1700"/>
+          </w:tcPr>
+          <w:p>
+            <w:r>
+              <w:t>ПК-1.3</w:t>
+            </w:r>
+          </w:p>
+        </w:tc>
+        <w:tc>
+          <w:tcPr>
+            <w:tcW w:type="dxa" w:w="2834"/>
+          </w:tcPr>
+          <w:p>
+            <w:r>
+              <w:t>Владеть навыками использования математических, естественнонаучных, социально-экономических, инженерных знаний в разработке компьютерных моделей и прототипов программного обеспечения задач компьютерной графики и цифрового дизайна.</w:t>
+            </w:r>
+          </w:p>
+        </w:tc>
+        <w:tc>
+          <w:tcPr>
+            <w:tcW w:type="dxa" w:w="1703"/>
+          </w:tcPr>
+          <w:p>
+            <w:r>
+              <w:t>Практическое задание</w:t>
+            </w:r>
+          </w:p>
+        </w:tc>
+      </w:tr>
+      <w:tr>
+        <w:tc>
+          <w:tcPr>
+            <w:tcW w:type="dxa" w:w="541"/>
+            <w:vMerge w:val="restart"/>
+          </w:tcPr>
+          <w:p>
+            <w:r>
+              <w:t>2</w:t>
+            </w:r>
+          </w:p>
+        </w:tc>
+        <w:tc>
+          <w:tcPr>
+            <w:tcW w:type="dxa" w:w="1060"/>
+            <w:vMerge w:val="restart"/>
+          </w:tcPr>
+          <w:p>
+            <w:r>
+              <w:t>ПК-2</w:t>
+            </w:r>
+          </w:p>
+        </w:tc>
+        <w:tc>
+          <w:tcPr>
+            <w:tcW w:type="dxa" w:w="1914"/>
+            <w:vMerge w:val="restart"/>
+          </w:tcPr>
+          <w:p>
+            <w:r>
+              <w:t>Способность разрабатывать, внедрять и адаптировать прикладное программное обеспечение компьютерной графики, цифрового дизайна, новых визуальных медиа.</w:t>
+            </w:r>
+          </w:p>
+        </w:tc>
+        <w:tc>
+          <w:tcPr>
+            <w:tcW w:type="dxa" w:w="1700"/>
+          </w:tcPr>
+          <w:p>
+            <w:r>
+              <w:t>ПК-2.1</w:t>
+            </w:r>
+          </w:p>
+        </w:tc>
+        <w:tc>
+          <w:tcPr>
+            <w:tcW w:type="dxa" w:w="2834"/>
+          </w:tcPr>
+          <w:p>
+            <w:r>
+              <w:t>Знать технологии разработки программного обеспечения: методы, средства, процедуры и инструменты.</w:t>
+            </w:r>
+          </w:p>
+        </w:tc>
+        <w:tc>
+          <w:tcPr>
+            <w:tcW w:type="dxa" w:w="1703"/>
+          </w:tcPr>
+          <w:p>
+            <w:r>
+              <w:t>Конспект лекций</w:t>
+            </w:r>
+          </w:p>
+        </w:tc>
+      </w:tr>
+      <w:tr>
+        <w:tc>
+          <w:tcPr>
+            <w:tcW w:type="dxa" w:w="541"/>
+            <w:vMerge/>
+          </w:tcPr>
+          <w:p/>
+        </w:tc>
+        <w:tc>
+          <w:tcPr>
+            <w:tcW w:type="dxa" w:w="1060"/>
+            <w:vMerge/>
+          </w:tcPr>
+          <w:p/>
+        </w:tc>
+        <w:tc>
+          <w:tcPr>
+            <w:tcW w:type="dxa" w:w="1914"/>
+            <w:vMerge/>
+          </w:tcPr>
+          <w:p/>
+        </w:tc>
+        <w:tc>
+          <w:tcPr>
+            <w:tcW w:type="dxa" w:w="1700"/>
+          </w:tcPr>
+          <w:p>
+            <w:r>
+              <w:t>ПК-2.3</w:t>
+            </w:r>
+          </w:p>
+        </w:tc>
+        <w:tc>
+          <w:tcPr>
+            <w:tcW w:type="dxa" w:w="2834"/>
+          </w:tcPr>
+          <w:p>
+            <w:r>
+              <w:t xml:space="preserve">Владеть навыками решения задач реализации (модификации) и эксплуатации ПО компьютерной графики, цифрового дизайна, новых визуальных медиа.: </w:t>
+              <w:br/>
+              <w:t>планирования и оценки проекта по разработке ПО;</w:t>
+              <w:br/>
+              <w:t>анализа системных и программных требований;</w:t>
+              <w:br/>
+              <w:t xml:space="preserve"> проектирования алгоритмов, структур данных и программных структур; </w:t>
+              <w:br/>
+              <w:t>кодирования с использованием различных языков программирования;</w:t>
+              <w:br/>
+              <w:t>рефакторинга ПО;</w:t>
+              <w:br/>
+              <w:t>тестирования и отладки программного кода;</w:t>
+              <w:br/>
+              <w:t>сопровождения.</w:t>
+            </w:r>
+          </w:p>
+        </w:tc>
+        <w:tc>
+          <w:tcPr>
+            <w:tcW w:type="dxa" w:w="1703"/>
+          </w:tcPr>
+          <w:p>
+            <w:r>
+              <w:t>Устный опрос</w:t>
             </w:r>
           </w:p>
         </w:tc>

</xml_diff>